<commit_message>
Change block sample and template
</commit_message>
<xml_diff>
--- a/samples/template/block.docx
+++ b/samples/template/block.docx
@@ -78,491 +78,35 @@
       </w:pPr>
       <w:r>
         <w:rPr>
+          <w:rFonts w:ascii="Tahoma" w:hAnsi="Tahoma" w:cs="B Nazanin"/>
+          <w:sz w:val="26"/>
+          <w:szCs w:val="26"/>
+          <w:rtl/>
+        </w:rPr>
+        <w:t>(((بلاک1)</w:t>
+      </w:r>
+    </w:p>
+    <w:p>
+      <w:pPr>
+        <w:bidi/>
+        <w:spacing w:after="0"/>
+        <w:ind w:firstLine="27"/>
+        <w:jc w:val="lowKashida"/>
+        <w:rPr>
+          <w:rFonts w:ascii="Tahoma" w:hAnsi="Tahoma" w:cs="B Nazanin"/>
+          <w:sz w:val="26"/>
+          <w:szCs w:val="26"/>
+          <w:rtl/>
+        </w:rPr>
+      </w:pPr>
+      <w:r>
+        <w:rPr>
           <w:rFonts w:ascii="Tahoma" w:hAnsi="Tahoma" w:cs="B Nazanin" w:hint="cs"/>
           <w:sz w:val="26"/>
           <w:szCs w:val="26"/>
           <w:rtl/>
         </w:rPr>
-        <w:t>((بلاک1)</w:t>
-      </w:r>
-    </w:p>
-    <w:p>
-      <w:pPr>
-        <w:bidi/>
-        <w:spacing w:after="0"/>
-        <w:ind w:firstLine="27"/>
-        <w:jc w:val="lowKashida"/>
-        <w:rPr>
-          <w:rFonts w:ascii="Tahoma" w:hAnsi="Tahoma" w:cs="B Nazanin"/>
-          <w:sz w:val="26"/>
-          <w:szCs w:val="26"/>
-          <w:rtl/>
-        </w:rPr>
-      </w:pPr>
-      <w:r>
-        <w:rPr>
-          <w:rFonts w:ascii="Tahoma" w:hAnsi="Tahoma" w:cs="B Nazanin" w:hint="cs"/>
-          <w:sz w:val="26"/>
-          <w:szCs w:val="26"/>
-          <w:rtl/>
-        </w:rPr>
         <w:t>خدمات:</w:t>
-      </w:r>
-    </w:p>
-    <w:tbl>
-      <w:tblPr>
-        <w:tblStyle w:val="GridTable4-Accent5"/>
-        <w:bidiVisual/>
-        <w:tblW w:w="0" w:type="auto"/>
-        <w:tblInd w:w="65" w:type="dxa"/>
-        <w:tblLook w:val="04A0" w:firstRow="1" w:lastRow="0" w:firstColumn="1" w:lastColumn="0" w:noHBand="0" w:noVBand="1"/>
-      </w:tblPr>
-      <w:tblGrid>
-        <w:gridCol w:w="890"/>
-        <w:gridCol w:w="5457"/>
-        <w:gridCol w:w="991"/>
-        <w:gridCol w:w="1614"/>
-      </w:tblGrid>
-      <w:tr>
-        <w:trPr>
-          <w:cnfStyle w:val="100000000000" w:firstRow="1" w:lastRow="0" w:firstColumn="0" w:lastColumn="0" w:oddVBand="0" w:evenVBand="0" w:oddHBand="0" w:evenHBand="0" w:firstRowFirstColumn="0" w:firstRowLastColumn="0" w:lastRowFirstColumn="0" w:lastRowLastColumn="0"/>
-        </w:trPr>
-        <w:tc>
-          <w:tcPr>
-            <w:cnfStyle w:val="001000000000" w:firstRow="0" w:lastRow="0" w:firstColumn="1" w:lastColumn="0" w:oddVBand="0" w:evenVBand="0" w:oddHBand="0" w:evenHBand="0" w:firstRowFirstColumn="0" w:firstRowLastColumn="0" w:lastRowFirstColumn="0" w:lastRowLastColumn="0"/>
-            <w:tcW w:w="890" w:type="dxa"/>
-          </w:tcPr>
-          <w:p>
-            <w:pPr>
-              <w:bidi/>
-              <w:jc w:val="center"/>
-              <w:rPr>
-                <w:rFonts w:ascii="Tahoma" w:hAnsi="Tahoma" w:cs="B Nazanin"/>
-                <w:sz w:val="26"/>
-                <w:szCs w:val="26"/>
-                <w:rtl/>
-              </w:rPr>
-            </w:pPr>
-            <w:r>
-              <w:rPr>
-                <w:rFonts w:ascii="Tahoma" w:hAnsi="Tahoma" w:cs="B Nazanin" w:hint="cs"/>
-                <w:sz w:val="26"/>
-                <w:szCs w:val="26"/>
-                <w:rtl/>
-              </w:rPr>
-              <w:t>ردیف</w:t>
-            </w:r>
-          </w:p>
-        </w:tc>
-        <w:tc>
-          <w:tcPr>
-            <w:tcW w:w="5461" w:type="dxa"/>
-          </w:tcPr>
-          <w:p>
-            <w:pPr>
-              <w:bidi/>
-              <w:jc w:val="center"/>
-              <w:cnfStyle w:val="100000000000" w:firstRow="1" w:lastRow="0" w:firstColumn="0" w:lastColumn="0" w:oddVBand="0" w:evenVBand="0" w:oddHBand="0" w:evenHBand="0" w:firstRowFirstColumn="0" w:firstRowLastColumn="0" w:lastRowFirstColumn="0" w:lastRowLastColumn="0"/>
-              <w:rPr>
-                <w:rFonts w:ascii="Tahoma" w:hAnsi="Tahoma" w:cs="B Nazanin"/>
-                <w:sz w:val="26"/>
-                <w:szCs w:val="26"/>
-                <w:rtl/>
-              </w:rPr>
-            </w:pPr>
-            <w:r>
-              <w:rPr>
-                <w:rFonts w:ascii="Tahoma" w:hAnsi="Tahoma" w:cs="B Nazanin" w:hint="cs"/>
-                <w:sz w:val="26"/>
-                <w:szCs w:val="26"/>
-                <w:rtl/>
-              </w:rPr>
-              <w:t>شرح خدمات</w:t>
-            </w:r>
-          </w:p>
-        </w:tc>
-        <w:tc>
-          <w:tcPr>
-            <w:tcW w:w="991" w:type="dxa"/>
-          </w:tcPr>
-          <w:p>
-            <w:pPr>
-              <w:bidi/>
-              <w:jc w:val="center"/>
-              <w:cnfStyle w:val="100000000000" w:firstRow="1" w:lastRow="0" w:firstColumn="0" w:lastColumn="0" w:oddVBand="0" w:evenVBand="0" w:oddHBand="0" w:evenHBand="0" w:firstRowFirstColumn="0" w:firstRowLastColumn="0" w:lastRowFirstColumn="0" w:lastRowLastColumn="0"/>
-              <w:rPr>
-                <w:rFonts w:ascii="Tahoma" w:hAnsi="Tahoma" w:cs="B Nazanin"/>
-                <w:sz w:val="26"/>
-                <w:szCs w:val="26"/>
-                <w:rtl/>
-              </w:rPr>
-            </w:pPr>
-            <w:r>
-              <w:rPr>
-                <w:rFonts w:ascii="Tahoma" w:hAnsi="Tahoma" w:cs="B Nazanin" w:hint="cs"/>
-                <w:sz w:val="26"/>
-                <w:szCs w:val="26"/>
-                <w:rtl/>
-              </w:rPr>
-              <w:t>تعداد</w:t>
-            </w:r>
-          </w:p>
-        </w:tc>
-        <w:tc>
-          <w:tcPr>
-            <w:tcW w:w="1615" w:type="dxa"/>
-          </w:tcPr>
-          <w:p>
-            <w:pPr>
-              <w:bidi/>
-              <w:jc w:val="center"/>
-              <w:cnfStyle w:val="100000000000" w:firstRow="1" w:lastRow="0" w:firstColumn="0" w:lastColumn="0" w:oddVBand="0" w:evenVBand="0" w:oddHBand="0" w:evenHBand="0" w:firstRowFirstColumn="0" w:firstRowLastColumn="0" w:lastRowFirstColumn="0" w:lastRowLastColumn="0"/>
-              <w:rPr>
-                <w:rFonts w:ascii="Tahoma" w:hAnsi="Tahoma" w:cs="B Nazanin"/>
-                <w:sz w:val="26"/>
-                <w:szCs w:val="26"/>
-                <w:rtl/>
-              </w:rPr>
-            </w:pPr>
-            <w:r>
-              <w:rPr>
-                <w:rFonts w:ascii="Tahoma" w:hAnsi="Tahoma" w:cs="B Nazanin" w:hint="cs"/>
-                <w:sz w:val="26"/>
-                <w:szCs w:val="26"/>
-                <w:rtl/>
-              </w:rPr>
-              <w:t>قیمت (ریال)</w:t>
-            </w:r>
-          </w:p>
-        </w:tc>
-      </w:tr>
-      <w:tr>
-        <w:trPr>
-          <w:cnfStyle w:val="000000100000" w:firstRow="0" w:lastRow="0" w:firstColumn="0" w:lastColumn="0" w:oddVBand="0" w:evenVBand="0" w:oddHBand="1" w:evenHBand="0" w:firstRowFirstColumn="0" w:firstRowLastColumn="0" w:lastRowFirstColumn="0" w:lastRowLastColumn="0"/>
-        </w:trPr>
-        <w:tc>
-          <w:tcPr>
-            <w:cnfStyle w:val="001000000000" w:firstRow="0" w:lastRow="0" w:firstColumn="1" w:lastColumn="0" w:oddVBand="0" w:evenVBand="0" w:oddHBand="0" w:evenHBand="0" w:firstRowFirstColumn="0" w:firstRowLastColumn="0" w:lastRowFirstColumn="0" w:lastRowLastColumn="0"/>
-            <w:tcW w:w="890" w:type="dxa"/>
-          </w:tcPr>
-          <w:p>
-            <w:pPr>
-              <w:bidi/>
-              <w:rPr>
-                <w:rFonts w:ascii="Tahoma" w:hAnsi="Tahoma" w:cs="B Nazanin"/>
-                <w:sz w:val="26"/>
-                <w:szCs w:val="26"/>
-                <w:rtl/>
-              </w:rPr>
-            </w:pPr>
-            <w:r>
-              <w:rPr>
-                <w:rFonts w:ascii="Tahoma" w:hAnsi="Tahoma" w:cs="B Nazanin" w:hint="cs"/>
-                <w:sz w:val="26"/>
-                <w:szCs w:val="26"/>
-                <w:rtl/>
-              </w:rPr>
-              <w:t>1</w:t>
-            </w:r>
-          </w:p>
-        </w:tc>
-        <w:tc>
-          <w:tcPr>
-            <w:tcW w:w="5461" w:type="dxa"/>
-          </w:tcPr>
-          <w:p>
-            <w:pPr>
-              <w:bidi/>
-              <w:cnfStyle w:val="000000100000" w:firstRow="0" w:lastRow="0" w:firstColumn="0" w:lastColumn="0" w:oddVBand="0" w:evenVBand="0" w:oddHBand="1" w:evenHBand="0" w:firstRowFirstColumn="0" w:firstRowLastColumn="0" w:lastRowFirstColumn="0" w:lastRowLastColumn="0"/>
-              <w:rPr>
-                <w:rFonts w:ascii="Tahoma" w:hAnsi="Tahoma" w:cs="B Nazanin"/>
-                <w:sz w:val="26"/>
-                <w:szCs w:val="26"/>
-                <w:rtl/>
-              </w:rPr>
-            </w:pPr>
-            <w:r>
-              <w:rPr>
-                <w:rFonts w:ascii="Tahoma" w:hAnsi="Tahoma" w:cs="B Nazanin" w:hint="cs"/>
-                <w:sz w:val="26"/>
-                <w:szCs w:val="26"/>
-                <w:rtl/>
-              </w:rPr>
-              <w:t>خدمات</w:t>
-            </w:r>
-            <w:r>
-              <w:rPr>
-                <w:rFonts w:ascii="Tahoma" w:hAnsi="Tahoma" w:cs="B Nazanin" w:hint="cs"/>
-                <w:sz w:val="26"/>
-                <w:szCs w:val="26"/>
-                <w:rtl/>
-              </w:rPr>
-              <w:t xml:space="preserve"> </w:t>
-            </w:r>
-            <w:proofErr w:type="spellStart"/>
-            <w:r>
-              <w:rPr>
-                <w:rFonts w:ascii="Tahoma" w:hAnsi="Tahoma" w:cs="B Nazanin" w:hint="cs"/>
-                <w:sz w:val="26"/>
-                <w:szCs w:val="26"/>
-                <w:rtl/>
-              </w:rPr>
-              <w:t>تستی</w:t>
-            </w:r>
-            <w:proofErr w:type="spellEnd"/>
-          </w:p>
-        </w:tc>
-        <w:tc>
-          <w:tcPr>
-            <w:tcW w:w="991" w:type="dxa"/>
-          </w:tcPr>
-          <w:p>
-            <w:pPr>
-              <w:bidi/>
-              <w:jc w:val="center"/>
-              <w:cnfStyle w:val="000000100000" w:firstRow="0" w:lastRow="0" w:firstColumn="0" w:lastColumn="0" w:oddVBand="0" w:evenVBand="0" w:oddHBand="1" w:evenHBand="0" w:firstRowFirstColumn="0" w:firstRowLastColumn="0" w:lastRowFirstColumn="0" w:lastRowLastColumn="0"/>
-              <w:rPr>
-                <w:rFonts w:ascii="Tahoma" w:hAnsi="Tahoma" w:cs="B Nazanin"/>
-                <w:sz w:val="26"/>
-                <w:szCs w:val="26"/>
-                <w:rtl/>
-              </w:rPr>
-            </w:pPr>
-            <w:r>
-              <w:rPr>
-                <w:rFonts w:ascii="Tahoma" w:hAnsi="Tahoma" w:cs="B Nazanin" w:hint="cs"/>
-                <w:sz w:val="26"/>
-                <w:szCs w:val="26"/>
-                <w:rtl/>
-              </w:rPr>
-              <w:t>--</w:t>
-            </w:r>
-          </w:p>
-        </w:tc>
-        <w:tc>
-          <w:tcPr>
-            <w:tcW w:w="1615" w:type="dxa"/>
-          </w:tcPr>
-          <w:p>
-            <w:pPr>
-              <w:bidi/>
-              <w:cnfStyle w:val="000000100000" w:firstRow="0" w:lastRow="0" w:firstColumn="0" w:lastColumn="0" w:oddVBand="0" w:evenVBand="0" w:oddHBand="1" w:evenHBand="0" w:firstRowFirstColumn="0" w:firstRowLastColumn="0" w:lastRowFirstColumn="0" w:lastRowLastColumn="0"/>
-              <w:rPr>
-                <w:rFonts w:ascii="Tahoma" w:hAnsi="Tahoma" w:cs="B Nazanin"/>
-                <w:sz w:val="26"/>
-                <w:szCs w:val="26"/>
-                <w:rtl/>
-              </w:rPr>
-            </w:pPr>
-            <w:r>
-              <w:rPr>
-                <w:rFonts w:ascii="Tahoma" w:hAnsi="Tahoma" w:cs="B Nazanin" w:hint="cs"/>
-                <w:sz w:val="26"/>
-                <w:szCs w:val="26"/>
-                <w:rtl/>
-              </w:rPr>
-              <w:t>500,000</w:t>
-            </w:r>
-          </w:p>
-        </w:tc>
-      </w:tr>
-      <w:tr>
-        <w:tc>
-          <w:tcPr>
-            <w:cnfStyle w:val="001000000000" w:firstRow="0" w:lastRow="0" w:firstColumn="1" w:lastColumn="0" w:oddVBand="0" w:evenVBand="0" w:oddHBand="0" w:evenHBand="0" w:firstRowFirstColumn="0" w:firstRowLastColumn="0" w:lastRowFirstColumn="0" w:lastRowLastColumn="0"/>
-            <w:tcW w:w="890" w:type="dxa"/>
-          </w:tcPr>
-          <w:p>
-            <w:pPr>
-              <w:bidi/>
-              <w:rPr>
-                <w:rFonts w:ascii="Tahoma" w:hAnsi="Tahoma" w:cs="B Nazanin"/>
-                <w:sz w:val="26"/>
-                <w:szCs w:val="26"/>
-                <w:rtl/>
-              </w:rPr>
-            </w:pPr>
-            <w:r>
-              <w:rPr>
-                <w:rFonts w:ascii="Tahoma" w:hAnsi="Tahoma" w:cs="B Nazanin" w:hint="cs"/>
-                <w:sz w:val="26"/>
-                <w:szCs w:val="26"/>
-                <w:rtl/>
-              </w:rPr>
-              <w:t>2</w:t>
-            </w:r>
-          </w:p>
-        </w:tc>
-        <w:tc>
-          <w:tcPr>
-            <w:tcW w:w="5461" w:type="dxa"/>
-          </w:tcPr>
-          <w:p>
-            <w:pPr>
-              <w:bidi/>
-              <w:cnfStyle w:val="000000000000" w:firstRow="0" w:lastRow="0" w:firstColumn="0" w:lastColumn="0" w:oddVBand="0" w:evenVBand="0" w:oddHBand="0" w:evenHBand="0" w:firstRowFirstColumn="0" w:firstRowLastColumn="0" w:lastRowFirstColumn="0" w:lastRowLastColumn="0"/>
-              <w:rPr>
-                <w:rFonts w:ascii="Tahoma" w:hAnsi="Tahoma" w:cs="B Nazanin"/>
-                <w:sz w:val="26"/>
-                <w:szCs w:val="26"/>
-                <w:rtl/>
-              </w:rPr>
-            </w:pPr>
-            <w:r>
-              <w:rPr>
-                <w:rFonts w:ascii="Tahoma" w:hAnsi="Tahoma" w:cs="B Nazanin" w:hint="cs"/>
-                <w:sz w:val="26"/>
-                <w:szCs w:val="26"/>
-                <w:rtl/>
-              </w:rPr>
-              <w:t xml:space="preserve">خدمات </w:t>
-            </w:r>
-            <w:r>
-              <w:rPr>
-                <w:rFonts w:ascii="Tahoma" w:hAnsi="Tahoma" w:cs="B Nazanin" w:hint="cs"/>
-                <w:sz w:val="26"/>
-                <w:szCs w:val="26"/>
-                <w:rtl/>
-              </w:rPr>
-              <w:t xml:space="preserve"> </w:t>
-            </w:r>
-            <w:proofErr w:type="spellStart"/>
-            <w:r>
-              <w:rPr>
-                <w:rFonts w:ascii="Tahoma" w:hAnsi="Tahoma" w:cs="B Nazanin" w:hint="cs"/>
-                <w:sz w:val="26"/>
-                <w:szCs w:val="26"/>
-                <w:rtl/>
-              </w:rPr>
-              <w:t>تستی</w:t>
-            </w:r>
-            <w:proofErr w:type="spellEnd"/>
-          </w:p>
-        </w:tc>
-        <w:tc>
-          <w:tcPr>
-            <w:tcW w:w="991" w:type="dxa"/>
-          </w:tcPr>
-          <w:p>
-            <w:pPr>
-              <w:bidi/>
-              <w:jc w:val="center"/>
-              <w:cnfStyle w:val="000000000000" w:firstRow="0" w:lastRow="0" w:firstColumn="0" w:lastColumn="0" w:oddVBand="0" w:evenVBand="0" w:oddHBand="0" w:evenHBand="0" w:firstRowFirstColumn="0" w:firstRowLastColumn="0" w:lastRowFirstColumn="0" w:lastRowLastColumn="0"/>
-              <w:rPr>
-                <w:rFonts w:ascii="Tahoma" w:hAnsi="Tahoma" w:cs="B Nazanin"/>
-                <w:sz w:val="26"/>
-                <w:szCs w:val="26"/>
-                <w:rtl/>
-              </w:rPr>
-            </w:pPr>
-            <w:r>
-              <w:rPr>
-                <w:rFonts w:ascii="Tahoma" w:hAnsi="Tahoma" w:cs="B Nazanin" w:hint="cs"/>
-                <w:sz w:val="26"/>
-                <w:szCs w:val="26"/>
-                <w:rtl/>
-              </w:rPr>
-              <w:t>--</w:t>
-            </w:r>
-          </w:p>
-        </w:tc>
-        <w:tc>
-          <w:tcPr>
-            <w:tcW w:w="1615" w:type="dxa"/>
-          </w:tcPr>
-          <w:p>
-            <w:pPr>
-              <w:bidi/>
-              <w:cnfStyle w:val="000000000000" w:firstRow="0" w:lastRow="0" w:firstColumn="0" w:lastColumn="0" w:oddVBand="0" w:evenVBand="0" w:oddHBand="0" w:evenHBand="0" w:firstRowFirstColumn="0" w:firstRowLastColumn="0" w:lastRowFirstColumn="0" w:lastRowLastColumn="0"/>
-              <w:rPr>
-                <w:rFonts w:ascii="Tahoma" w:hAnsi="Tahoma" w:cs="B Nazanin"/>
-                <w:sz w:val="26"/>
-                <w:szCs w:val="26"/>
-                <w:rtl/>
-              </w:rPr>
-            </w:pPr>
-            <w:r>
-              <w:rPr>
-                <w:rFonts w:ascii="Tahoma" w:hAnsi="Tahoma" w:cs="B Nazanin" w:hint="cs"/>
-                <w:sz w:val="26"/>
-                <w:szCs w:val="26"/>
-                <w:rtl/>
-              </w:rPr>
-              <w:t>900,000</w:t>
-            </w:r>
-          </w:p>
-        </w:tc>
-      </w:tr>
-    </w:tbl>
-    <w:p>
-      <w:pPr>
-        <w:bidi/>
-        <w:rPr>
-          <w:rFonts w:ascii="Tahoma" w:hAnsi="Tahoma" w:cs="B Nazanin"/>
-          <w:sz w:val="26"/>
-          <w:szCs w:val="26"/>
-          <w:rtl/>
-        </w:rPr>
-      </w:pPr>
-      <w:bookmarkStart w:id="0" w:name="_GoBack"/>
-      <w:bookmarkEnd w:id="0"/>
-      <w:r>
-        <w:rPr>
-          <w:rFonts w:ascii="Tahoma" w:hAnsi="Tahoma" w:cs="B Nazanin" w:hint="cs"/>
-          <w:sz w:val="26"/>
-          <w:szCs w:val="26"/>
-          <w:rtl/>
-        </w:rPr>
-        <w:t>(بلاک1))</w:t>
-      </w:r>
-    </w:p>
-    <w:p>
-      <w:pPr>
-        <w:bidi/>
-        <w:rPr>
-          <w:rFonts w:ascii="Tahoma" w:hAnsi="Tahoma" w:cs="B Nazanin"/>
-          <w:sz w:val="26"/>
-          <w:szCs w:val="26"/>
-          <w:rtl/>
-        </w:rPr>
-      </w:pPr>
-      <w:r>
-        <w:rPr>
-          <w:rFonts w:ascii="Tahoma" w:hAnsi="Tahoma" w:cs="B Nazanin" w:hint="cs"/>
-          <w:sz w:val="26"/>
-          <w:szCs w:val="26"/>
-          <w:rtl/>
-        </w:rPr>
-        <w:t>((بلاک2)</w:t>
-      </w:r>
-    </w:p>
-    <w:p>
-      <w:pPr>
-        <w:bidi/>
-        <w:rPr>
-          <w:rFonts w:ascii="Tahoma" w:hAnsi="Tahoma" w:cs="B Nazanin"/>
-          <w:sz w:val="26"/>
-          <w:szCs w:val="26"/>
-          <w:rtl/>
-        </w:rPr>
-      </w:pPr>
-      <w:r>
-        <w:rPr>
-          <w:rFonts w:ascii="Tahoma" w:hAnsi="Tahoma" w:cs="B Nazanin" w:hint="cs"/>
-          <w:sz w:val="26"/>
-          <w:szCs w:val="26"/>
-          <w:rtl/>
-        </w:rPr>
-        <w:t>کالا</w:t>
-      </w:r>
-      <w:r>
-        <w:rPr>
-          <w:rFonts w:ascii="Tahoma" w:hAnsi="Tahoma" w:cs="B Nazanin" w:hint="cs"/>
-          <w:sz w:val="26"/>
-          <w:szCs w:val="26"/>
-          <w:rtl/>
-        </w:rPr>
-        <w:t>:</w:t>
       </w:r>
     </w:p>
     <w:tbl>
@@ -633,16 +177,7 @@
                 <w:szCs w:val="26"/>
                 <w:rtl/>
               </w:rPr>
-              <w:t xml:space="preserve">شرح </w:t>
-            </w:r>
-            <w:r>
-              <w:rPr>
-                <w:rFonts w:ascii="Tahoma" w:hAnsi="Tahoma" w:cs="B Nazanin" w:hint="cs"/>
-                <w:sz w:val="26"/>
-                <w:szCs w:val="26"/>
-                <w:rtl/>
-              </w:rPr>
-              <w:t>کالا</w:t>
+              <w:t>شرح خدمات</w:t>
             </w:r>
           </w:p>
         </w:tc>
@@ -753,7 +288,16 @@
                 <w:szCs w:val="26"/>
                 <w:rtl/>
               </w:rPr>
-              <w:t xml:space="preserve">کالای </w:t>
+              <w:t>خدمات</w:t>
+            </w:r>
+            <w:r>
+              <w:rPr>
+                <w:rFonts w:ascii="Tahoma" w:hAnsi="Tahoma" w:cs="B Nazanin" w:hint="cs"/>
+                <w:sz w:val="26"/>
+                <w:szCs w:val="26"/>
+                <w:rtl/>
+              </w:rPr>
+              <w:t xml:space="preserve"> </w:t>
             </w:r>
             <w:proofErr w:type="spellStart"/>
             <w:r>
@@ -766,15 +310,6 @@
               <w:t>تستی</w:t>
             </w:r>
             <w:proofErr w:type="spellEnd"/>
-            <w:r>
-              <w:rPr>
-                <w:rFonts w:ascii="Tahoma" w:hAnsi="Tahoma" w:cs="B Nazanin" w:hint="cs"/>
-                <w:sz w:val="26"/>
-                <w:szCs w:val="26"/>
-                <w:rtl/>
-              </w:rPr>
-              <w:t xml:space="preserve"> 1</w:t>
-            </w:r>
           </w:p>
         </w:tc>
         <w:tc>
@@ -800,7 +335,7 @@
                 <w:szCs w:val="26"/>
                 <w:rtl/>
               </w:rPr>
-              <w:t>5</w:t>
+              <w:t>--</w:t>
             </w:r>
           </w:p>
         </w:tc>
@@ -826,16 +361,7 @@
                 <w:szCs w:val="26"/>
                 <w:rtl/>
               </w:rPr>
-              <w:t>200</w:t>
-            </w:r>
-            <w:r>
-              <w:rPr>
-                <w:rFonts w:ascii="Tahoma" w:hAnsi="Tahoma" w:cs="B Nazanin" w:hint="cs"/>
-                <w:sz w:val="26"/>
-                <w:szCs w:val="26"/>
-                <w:rtl/>
-              </w:rPr>
-              <w:t>,000</w:t>
+              <w:t>500,000</w:t>
             </w:r>
           </w:p>
         </w:tc>
@@ -889,7 +415,16 @@
                 <w:szCs w:val="26"/>
                 <w:rtl/>
               </w:rPr>
-              <w:t xml:space="preserve">کالای </w:t>
+              <w:t xml:space="preserve">خدمات </w:t>
+            </w:r>
+            <w:r>
+              <w:rPr>
+                <w:rFonts w:ascii="Tahoma" w:hAnsi="Tahoma" w:cs="B Nazanin" w:hint="cs"/>
+                <w:sz w:val="26"/>
+                <w:szCs w:val="26"/>
+                <w:rtl/>
+              </w:rPr>
+              <w:t xml:space="preserve"> </w:t>
             </w:r>
             <w:proofErr w:type="spellStart"/>
             <w:r>
@@ -902,15 +437,6 @@
               <w:t>تستی</w:t>
             </w:r>
             <w:proofErr w:type="spellEnd"/>
-            <w:r>
-              <w:rPr>
-                <w:rFonts w:ascii="Tahoma" w:hAnsi="Tahoma" w:cs="B Nazanin" w:hint="cs"/>
-                <w:sz w:val="26"/>
-                <w:szCs w:val="26"/>
-                <w:rtl/>
-              </w:rPr>
-              <w:t xml:space="preserve"> 2</w:t>
-            </w:r>
           </w:p>
         </w:tc>
         <w:tc>
@@ -936,7 +462,7 @@
                 <w:szCs w:val="26"/>
                 <w:rtl/>
               </w:rPr>
-              <w:t>3</w:t>
+              <w:t>--</w:t>
             </w:r>
           </w:p>
         </w:tc>
@@ -962,16 +488,7 @@
                 <w:szCs w:val="26"/>
                 <w:rtl/>
               </w:rPr>
-              <w:t>400</w:t>
-            </w:r>
-            <w:r>
-              <w:rPr>
-                <w:rFonts w:ascii="Tahoma" w:hAnsi="Tahoma" w:cs="B Nazanin" w:hint="cs"/>
-                <w:sz w:val="26"/>
-                <w:szCs w:val="26"/>
-                <w:rtl/>
-              </w:rPr>
-              <w:t>,000</w:t>
+              <w:t>900,000</w:t>
             </w:r>
           </w:p>
         </w:tc>
@@ -989,12 +506,493 @@
       </w:pPr>
       <w:r>
         <w:rPr>
+          <w:rFonts w:ascii="Tahoma" w:hAnsi="Tahoma" w:cs="B Nazanin"/>
+          <w:sz w:val="26"/>
+          <w:szCs w:val="26"/>
+          <w:rtl/>
+        </w:rPr>
+        <w:t>(بلاک1)))</w:t>
+      </w:r>
+    </w:p>
+    <w:p>
+      <w:pPr>
+        <w:bidi/>
+        <w:rPr>
+          <w:rFonts w:ascii="Tahoma" w:hAnsi="Tahoma" w:cs="B Nazanin"/>
+          <w:sz w:val="26"/>
+          <w:szCs w:val="26"/>
+          <w:rtl/>
+        </w:rPr>
+      </w:pPr>
+      <w:r>
+        <w:rPr>
+          <w:rFonts w:ascii="Tahoma" w:hAnsi="Tahoma" w:cs="B Nazanin"/>
+          <w:sz w:val="26"/>
+          <w:szCs w:val="26"/>
+          <w:rtl/>
+        </w:rPr>
+        <w:t>(((بلاک2)</w:t>
+      </w:r>
+    </w:p>
+    <w:p>
+      <w:pPr>
+        <w:bidi/>
+        <w:rPr>
+          <w:rFonts w:ascii="Tahoma" w:hAnsi="Tahoma" w:cs="B Nazanin"/>
+          <w:sz w:val="26"/>
+          <w:szCs w:val="26"/>
+          <w:rtl/>
+        </w:rPr>
+      </w:pPr>
+      <w:r>
+        <w:rPr>
           <w:rFonts w:ascii="Tahoma" w:hAnsi="Tahoma" w:cs="B Nazanin" w:hint="cs"/>
           <w:sz w:val="26"/>
           <w:szCs w:val="26"/>
           <w:rtl/>
         </w:rPr>
-        <w:t>(بلاک2))</w:t>
+        <w:t>کالا</w:t>
+      </w:r>
+      <w:r>
+        <w:rPr>
+          <w:rFonts w:ascii="Tahoma" w:hAnsi="Tahoma" w:cs="B Nazanin" w:hint="cs"/>
+          <w:sz w:val="26"/>
+          <w:szCs w:val="26"/>
+          <w:rtl/>
+        </w:rPr>
+        <w:t>:</w:t>
+      </w:r>
+    </w:p>
+    <w:tbl>
+      <w:tblPr>
+        <w:tblStyle w:val="GridTable4-Accent5"/>
+        <w:bidiVisual/>
+        <w:tblW w:w="0" w:type="auto"/>
+        <w:tblInd w:w="75" w:type="dxa"/>
+        <w:tblLook w:val="04A0" w:firstRow="1" w:lastRow="0" w:firstColumn="1" w:lastColumn="0" w:noHBand="0" w:noVBand="1"/>
+      </w:tblPr>
+      <w:tblGrid>
+        <w:gridCol w:w="890"/>
+        <w:gridCol w:w="5449"/>
+        <w:gridCol w:w="991"/>
+        <w:gridCol w:w="1612"/>
+      </w:tblGrid>
+      <w:tr>
+        <w:trPr>
+          <w:cnfStyle w:val="100000000000" w:firstRow="1" w:lastRow="0" w:firstColumn="0" w:lastColumn="0" w:oddVBand="0" w:evenVBand="0" w:oddHBand="0" w:evenHBand="0" w:firstRowFirstColumn="0" w:firstRowLastColumn="0" w:lastRowFirstColumn="0" w:lastRowLastColumn="0"/>
+        </w:trPr>
+        <w:tc>
+          <w:tcPr>
+            <w:cnfStyle w:val="001000000000" w:firstRow="0" w:lastRow="0" w:firstColumn="1" w:lastColumn="0" w:oddVBand="0" w:evenVBand="0" w:oddHBand="0" w:evenHBand="0" w:firstRowFirstColumn="0" w:firstRowLastColumn="0" w:lastRowFirstColumn="0" w:lastRowLastColumn="0"/>
+            <w:tcW w:w="890" w:type="dxa"/>
+          </w:tcPr>
+          <w:p>
+            <w:pPr>
+              <w:bidi/>
+              <w:jc w:val="center"/>
+              <w:rPr>
+                <w:rFonts w:ascii="Tahoma" w:hAnsi="Tahoma" w:cs="B Nazanin"/>
+                <w:sz w:val="26"/>
+                <w:szCs w:val="26"/>
+                <w:rtl/>
+              </w:rPr>
+            </w:pPr>
+            <w:r>
+              <w:rPr>
+                <w:rFonts w:ascii="Tahoma" w:hAnsi="Tahoma" w:cs="B Nazanin" w:hint="cs"/>
+                <w:sz w:val="26"/>
+                <w:szCs w:val="26"/>
+                <w:rtl/>
+              </w:rPr>
+              <w:t>ردیف</w:t>
+            </w:r>
+          </w:p>
+        </w:tc>
+        <w:tc>
+          <w:tcPr>
+            <w:tcW w:w="5453" w:type="dxa"/>
+          </w:tcPr>
+          <w:p>
+            <w:pPr>
+              <w:bidi/>
+              <w:jc w:val="center"/>
+              <w:cnfStyle w:val="100000000000" w:firstRow="1" w:lastRow="0" w:firstColumn="0" w:lastColumn="0" w:oddVBand="0" w:evenVBand="0" w:oddHBand="0" w:evenHBand="0" w:firstRowFirstColumn="0" w:firstRowLastColumn="0" w:lastRowFirstColumn="0" w:lastRowLastColumn="0"/>
+              <w:rPr>
+                <w:rFonts w:ascii="Tahoma" w:hAnsi="Tahoma" w:cs="B Nazanin"/>
+                <w:sz w:val="26"/>
+                <w:szCs w:val="26"/>
+                <w:rtl/>
+              </w:rPr>
+            </w:pPr>
+            <w:r>
+              <w:rPr>
+                <w:rFonts w:ascii="Tahoma" w:hAnsi="Tahoma" w:cs="B Nazanin" w:hint="cs"/>
+                <w:sz w:val="26"/>
+                <w:szCs w:val="26"/>
+                <w:rtl/>
+              </w:rPr>
+              <w:t xml:space="preserve">شرح </w:t>
+            </w:r>
+            <w:r>
+              <w:rPr>
+                <w:rFonts w:ascii="Tahoma" w:hAnsi="Tahoma" w:cs="B Nazanin" w:hint="cs"/>
+                <w:sz w:val="26"/>
+                <w:szCs w:val="26"/>
+                <w:rtl/>
+              </w:rPr>
+              <w:t>کالا</w:t>
+            </w:r>
+          </w:p>
+        </w:tc>
+        <w:tc>
+          <w:tcPr>
+            <w:tcW w:w="991" w:type="dxa"/>
+          </w:tcPr>
+          <w:p>
+            <w:pPr>
+              <w:bidi/>
+              <w:jc w:val="center"/>
+              <w:cnfStyle w:val="100000000000" w:firstRow="1" w:lastRow="0" w:firstColumn="0" w:lastColumn="0" w:oddVBand="0" w:evenVBand="0" w:oddHBand="0" w:evenHBand="0" w:firstRowFirstColumn="0" w:firstRowLastColumn="0" w:lastRowFirstColumn="0" w:lastRowLastColumn="0"/>
+              <w:rPr>
+                <w:rFonts w:ascii="Tahoma" w:hAnsi="Tahoma" w:cs="B Nazanin"/>
+                <w:sz w:val="26"/>
+                <w:szCs w:val="26"/>
+                <w:rtl/>
+              </w:rPr>
+            </w:pPr>
+            <w:r>
+              <w:rPr>
+                <w:rFonts w:ascii="Tahoma" w:hAnsi="Tahoma" w:cs="B Nazanin" w:hint="cs"/>
+                <w:sz w:val="26"/>
+                <w:szCs w:val="26"/>
+                <w:rtl/>
+              </w:rPr>
+              <w:t>تعداد</w:t>
+            </w:r>
+          </w:p>
+        </w:tc>
+        <w:tc>
+          <w:tcPr>
+            <w:tcW w:w="1613" w:type="dxa"/>
+          </w:tcPr>
+          <w:p>
+            <w:pPr>
+              <w:bidi/>
+              <w:jc w:val="center"/>
+              <w:cnfStyle w:val="100000000000" w:firstRow="1" w:lastRow="0" w:firstColumn="0" w:lastColumn="0" w:oddVBand="0" w:evenVBand="0" w:oddHBand="0" w:evenHBand="0" w:firstRowFirstColumn="0" w:firstRowLastColumn="0" w:lastRowFirstColumn="0" w:lastRowLastColumn="0"/>
+              <w:rPr>
+                <w:rFonts w:ascii="Tahoma" w:hAnsi="Tahoma" w:cs="B Nazanin"/>
+                <w:sz w:val="26"/>
+                <w:szCs w:val="26"/>
+                <w:rtl/>
+              </w:rPr>
+            </w:pPr>
+            <w:r>
+              <w:rPr>
+                <w:rFonts w:ascii="Tahoma" w:hAnsi="Tahoma" w:cs="B Nazanin" w:hint="cs"/>
+                <w:sz w:val="26"/>
+                <w:szCs w:val="26"/>
+                <w:rtl/>
+              </w:rPr>
+              <w:t>قیمت (ریال)</w:t>
+            </w:r>
+          </w:p>
+        </w:tc>
+      </w:tr>
+      <w:tr>
+        <w:trPr>
+          <w:cnfStyle w:val="000000100000" w:firstRow="0" w:lastRow="0" w:firstColumn="0" w:lastColumn="0" w:oddVBand="0" w:evenVBand="0" w:oddHBand="1" w:evenHBand="0" w:firstRowFirstColumn="0" w:firstRowLastColumn="0" w:lastRowFirstColumn="0" w:lastRowLastColumn="0"/>
+        </w:trPr>
+        <w:tc>
+          <w:tcPr>
+            <w:cnfStyle w:val="001000000000" w:firstRow="0" w:lastRow="0" w:firstColumn="1" w:lastColumn="0" w:oddVBand="0" w:evenVBand="0" w:oddHBand="0" w:evenHBand="0" w:firstRowFirstColumn="0" w:firstRowLastColumn="0" w:lastRowFirstColumn="0" w:lastRowLastColumn="0"/>
+            <w:tcW w:w="890" w:type="dxa"/>
+          </w:tcPr>
+          <w:p>
+            <w:pPr>
+              <w:bidi/>
+              <w:rPr>
+                <w:rFonts w:ascii="Tahoma" w:hAnsi="Tahoma" w:cs="B Nazanin"/>
+                <w:sz w:val="26"/>
+                <w:szCs w:val="26"/>
+                <w:rtl/>
+              </w:rPr>
+            </w:pPr>
+            <w:r>
+              <w:rPr>
+                <w:rFonts w:ascii="Tahoma" w:hAnsi="Tahoma" w:cs="B Nazanin" w:hint="cs"/>
+                <w:sz w:val="26"/>
+                <w:szCs w:val="26"/>
+                <w:rtl/>
+              </w:rPr>
+              <w:t>1</w:t>
+            </w:r>
+          </w:p>
+        </w:tc>
+        <w:tc>
+          <w:tcPr>
+            <w:tcW w:w="5453" w:type="dxa"/>
+          </w:tcPr>
+          <w:p>
+            <w:pPr>
+              <w:bidi/>
+              <w:cnfStyle w:val="000000100000" w:firstRow="0" w:lastRow="0" w:firstColumn="0" w:lastColumn="0" w:oddVBand="0" w:evenVBand="0" w:oddHBand="1" w:evenHBand="0" w:firstRowFirstColumn="0" w:firstRowLastColumn="0" w:lastRowFirstColumn="0" w:lastRowLastColumn="0"/>
+              <w:rPr>
+                <w:rFonts w:ascii="Tahoma" w:hAnsi="Tahoma" w:cs="B Nazanin"/>
+                <w:sz w:val="26"/>
+                <w:szCs w:val="26"/>
+                <w:rtl/>
+              </w:rPr>
+            </w:pPr>
+            <w:r>
+              <w:rPr>
+                <w:rFonts w:ascii="Tahoma" w:hAnsi="Tahoma" w:cs="B Nazanin" w:hint="cs"/>
+                <w:sz w:val="26"/>
+                <w:szCs w:val="26"/>
+                <w:rtl/>
+              </w:rPr>
+              <w:t xml:space="preserve">کالای </w:t>
+            </w:r>
+            <w:proofErr w:type="spellStart"/>
+            <w:r>
+              <w:rPr>
+                <w:rFonts w:ascii="Tahoma" w:hAnsi="Tahoma" w:cs="B Nazanin" w:hint="cs"/>
+                <w:sz w:val="26"/>
+                <w:szCs w:val="26"/>
+                <w:rtl/>
+              </w:rPr>
+              <w:t>تستی</w:t>
+            </w:r>
+            <w:proofErr w:type="spellEnd"/>
+            <w:r>
+              <w:rPr>
+                <w:rFonts w:ascii="Tahoma" w:hAnsi="Tahoma" w:cs="B Nazanin" w:hint="cs"/>
+                <w:sz w:val="26"/>
+                <w:szCs w:val="26"/>
+                <w:rtl/>
+              </w:rPr>
+              <w:t xml:space="preserve"> 1</w:t>
+            </w:r>
+          </w:p>
+        </w:tc>
+        <w:tc>
+          <w:tcPr>
+            <w:tcW w:w="991" w:type="dxa"/>
+          </w:tcPr>
+          <w:p>
+            <w:pPr>
+              <w:bidi/>
+              <w:jc w:val="center"/>
+              <w:cnfStyle w:val="000000100000" w:firstRow="0" w:lastRow="0" w:firstColumn="0" w:lastColumn="0" w:oddVBand="0" w:evenVBand="0" w:oddHBand="1" w:evenHBand="0" w:firstRowFirstColumn="0" w:firstRowLastColumn="0" w:lastRowFirstColumn="0" w:lastRowLastColumn="0"/>
+              <w:rPr>
+                <w:rFonts w:ascii="Tahoma" w:hAnsi="Tahoma" w:cs="B Nazanin"/>
+                <w:sz w:val="26"/>
+                <w:szCs w:val="26"/>
+                <w:rtl/>
+              </w:rPr>
+            </w:pPr>
+            <w:r>
+              <w:rPr>
+                <w:rFonts w:ascii="Tahoma" w:hAnsi="Tahoma" w:cs="B Nazanin" w:hint="cs"/>
+                <w:sz w:val="26"/>
+                <w:szCs w:val="26"/>
+                <w:rtl/>
+              </w:rPr>
+              <w:t>5</w:t>
+            </w:r>
+          </w:p>
+        </w:tc>
+        <w:tc>
+          <w:tcPr>
+            <w:tcW w:w="1613" w:type="dxa"/>
+          </w:tcPr>
+          <w:p>
+            <w:pPr>
+              <w:bidi/>
+              <w:cnfStyle w:val="000000100000" w:firstRow="0" w:lastRow="0" w:firstColumn="0" w:lastColumn="0" w:oddVBand="0" w:evenVBand="0" w:oddHBand="1" w:evenHBand="0" w:firstRowFirstColumn="0" w:firstRowLastColumn="0" w:lastRowFirstColumn="0" w:lastRowLastColumn="0"/>
+              <w:rPr>
+                <w:rFonts w:ascii="Tahoma" w:hAnsi="Tahoma" w:cs="B Nazanin"/>
+                <w:sz w:val="26"/>
+                <w:szCs w:val="26"/>
+                <w:rtl/>
+              </w:rPr>
+            </w:pPr>
+            <w:r>
+              <w:rPr>
+                <w:rFonts w:ascii="Tahoma" w:hAnsi="Tahoma" w:cs="B Nazanin" w:hint="cs"/>
+                <w:sz w:val="26"/>
+                <w:szCs w:val="26"/>
+                <w:rtl/>
+              </w:rPr>
+              <w:t>200</w:t>
+            </w:r>
+            <w:r>
+              <w:rPr>
+                <w:rFonts w:ascii="Tahoma" w:hAnsi="Tahoma" w:cs="B Nazanin" w:hint="cs"/>
+                <w:sz w:val="26"/>
+                <w:szCs w:val="26"/>
+                <w:rtl/>
+              </w:rPr>
+              <w:t>,000</w:t>
+            </w:r>
+          </w:p>
+        </w:tc>
+      </w:tr>
+      <w:tr>
+        <w:tc>
+          <w:tcPr>
+            <w:cnfStyle w:val="001000000000" w:firstRow="0" w:lastRow="0" w:firstColumn="1" w:lastColumn="0" w:oddVBand="0" w:evenVBand="0" w:oddHBand="0" w:evenHBand="0" w:firstRowFirstColumn="0" w:firstRowLastColumn="0" w:lastRowFirstColumn="0" w:lastRowLastColumn="0"/>
+            <w:tcW w:w="890" w:type="dxa"/>
+          </w:tcPr>
+          <w:p>
+            <w:pPr>
+              <w:bidi/>
+              <w:rPr>
+                <w:rFonts w:ascii="Tahoma" w:hAnsi="Tahoma" w:cs="B Nazanin"/>
+                <w:sz w:val="26"/>
+                <w:szCs w:val="26"/>
+                <w:rtl/>
+              </w:rPr>
+            </w:pPr>
+            <w:r>
+              <w:rPr>
+                <w:rFonts w:ascii="Tahoma" w:hAnsi="Tahoma" w:cs="B Nazanin" w:hint="cs"/>
+                <w:sz w:val="26"/>
+                <w:szCs w:val="26"/>
+                <w:rtl/>
+              </w:rPr>
+              <w:t>2</w:t>
+            </w:r>
+          </w:p>
+        </w:tc>
+        <w:tc>
+          <w:tcPr>
+            <w:tcW w:w="5453" w:type="dxa"/>
+          </w:tcPr>
+          <w:p>
+            <w:pPr>
+              <w:bidi/>
+              <w:cnfStyle w:val="000000000000" w:firstRow="0" w:lastRow="0" w:firstColumn="0" w:lastColumn="0" w:oddVBand="0" w:evenVBand="0" w:oddHBand="0" w:evenHBand="0" w:firstRowFirstColumn="0" w:firstRowLastColumn="0" w:lastRowFirstColumn="0" w:lastRowLastColumn="0"/>
+              <w:rPr>
+                <w:rFonts w:ascii="Tahoma" w:hAnsi="Tahoma" w:cs="B Nazanin"/>
+                <w:sz w:val="26"/>
+                <w:szCs w:val="26"/>
+                <w:rtl/>
+              </w:rPr>
+            </w:pPr>
+            <w:r>
+              <w:rPr>
+                <w:rFonts w:ascii="Tahoma" w:hAnsi="Tahoma" w:cs="B Nazanin" w:hint="cs"/>
+                <w:sz w:val="26"/>
+                <w:szCs w:val="26"/>
+                <w:rtl/>
+              </w:rPr>
+              <w:t xml:space="preserve">کالای </w:t>
+            </w:r>
+            <w:proofErr w:type="spellStart"/>
+            <w:r>
+              <w:rPr>
+                <w:rFonts w:ascii="Tahoma" w:hAnsi="Tahoma" w:cs="B Nazanin" w:hint="cs"/>
+                <w:sz w:val="26"/>
+                <w:szCs w:val="26"/>
+                <w:rtl/>
+              </w:rPr>
+              <w:t>تستی</w:t>
+            </w:r>
+            <w:proofErr w:type="spellEnd"/>
+            <w:r>
+              <w:rPr>
+                <w:rFonts w:ascii="Tahoma" w:hAnsi="Tahoma" w:cs="B Nazanin" w:hint="cs"/>
+                <w:sz w:val="26"/>
+                <w:szCs w:val="26"/>
+                <w:rtl/>
+              </w:rPr>
+              <w:t xml:space="preserve"> 2</w:t>
+            </w:r>
+          </w:p>
+        </w:tc>
+        <w:tc>
+          <w:tcPr>
+            <w:tcW w:w="991" w:type="dxa"/>
+          </w:tcPr>
+          <w:p>
+            <w:pPr>
+              <w:bidi/>
+              <w:jc w:val="center"/>
+              <w:cnfStyle w:val="000000000000" w:firstRow="0" w:lastRow="0" w:firstColumn="0" w:lastColumn="0" w:oddVBand="0" w:evenVBand="0" w:oddHBand="0" w:evenHBand="0" w:firstRowFirstColumn="0" w:firstRowLastColumn="0" w:lastRowFirstColumn="0" w:lastRowLastColumn="0"/>
+              <w:rPr>
+                <w:rFonts w:ascii="Tahoma" w:hAnsi="Tahoma" w:cs="B Nazanin"/>
+                <w:sz w:val="26"/>
+                <w:szCs w:val="26"/>
+                <w:rtl/>
+              </w:rPr>
+            </w:pPr>
+            <w:r>
+              <w:rPr>
+                <w:rFonts w:ascii="Tahoma" w:hAnsi="Tahoma" w:cs="B Nazanin" w:hint="cs"/>
+                <w:sz w:val="26"/>
+                <w:szCs w:val="26"/>
+                <w:rtl/>
+              </w:rPr>
+              <w:t>3</w:t>
+            </w:r>
+          </w:p>
+        </w:tc>
+        <w:tc>
+          <w:tcPr>
+            <w:tcW w:w="1613" w:type="dxa"/>
+          </w:tcPr>
+          <w:p>
+            <w:pPr>
+              <w:bidi/>
+              <w:cnfStyle w:val="000000000000" w:firstRow="0" w:lastRow="0" w:firstColumn="0" w:lastColumn="0" w:oddVBand="0" w:evenVBand="0" w:oddHBand="0" w:evenHBand="0" w:firstRowFirstColumn="0" w:firstRowLastColumn="0" w:lastRowFirstColumn="0" w:lastRowLastColumn="0"/>
+              <w:rPr>
+                <w:rFonts w:ascii="Tahoma" w:hAnsi="Tahoma" w:cs="B Nazanin"/>
+                <w:sz w:val="26"/>
+                <w:szCs w:val="26"/>
+                <w:rtl/>
+              </w:rPr>
+            </w:pPr>
+            <w:r>
+              <w:rPr>
+                <w:rFonts w:ascii="Tahoma" w:hAnsi="Tahoma" w:cs="B Nazanin" w:hint="cs"/>
+                <w:sz w:val="26"/>
+                <w:szCs w:val="26"/>
+                <w:rtl/>
+              </w:rPr>
+              <w:t>400</w:t>
+            </w:r>
+            <w:r>
+              <w:rPr>
+                <w:rFonts w:ascii="Tahoma" w:hAnsi="Tahoma" w:cs="B Nazanin" w:hint="cs"/>
+                <w:sz w:val="26"/>
+                <w:szCs w:val="26"/>
+                <w:rtl/>
+              </w:rPr>
+              <w:t>,000</w:t>
+            </w:r>
+          </w:p>
+        </w:tc>
+      </w:tr>
+    </w:tbl>
+    <w:p>
+      <w:pPr>
+        <w:bidi/>
+        <w:rPr>
+          <w:rFonts w:ascii="Tahoma" w:hAnsi="Tahoma" w:cs="B Nazanin"/>
+          <w:sz w:val="26"/>
+          <w:szCs w:val="26"/>
+          <w:rtl/>
+        </w:rPr>
+      </w:pPr>
+      <w:r>
+        <w:rPr>
+          <w:rFonts w:ascii="Tahoma" w:hAnsi="Tahoma" w:cs="B Nazanin"/>
+          <w:sz w:val="26"/>
+          <w:szCs w:val="26"/>
+          <w:rtl/>
+        </w:rPr>
+        <w:t>(بلاک2)))</w:t>
       </w:r>
     </w:p>
     <w:p>
@@ -1006,6 +1004,8 @@
           <w:szCs w:val="26"/>
         </w:rPr>
       </w:pPr>
+      <w:bookmarkStart w:id="0" w:name="_GoBack"/>
+      <w:bookmarkEnd w:id="0"/>
       <w:r>
         <w:rPr>
           <w:rFonts w:ascii="Tahoma" w:hAnsi="Tahoma" w:cs="B Nazanin" w:hint="cs"/>
@@ -2176,7 +2176,7 @@
 </file>
 
 <file path=customXml/itemProps1.xml><?xml version="1.0" encoding="utf-8"?>
-<ds:datastoreItem xmlns:ds="http://schemas.openxmlformats.org/officeDocument/2006/customXml" ds:itemID="{B5764191-0A05-4A18-ACF5-36C9E22C3892}">
+<ds:datastoreItem xmlns:ds="http://schemas.openxmlformats.org/officeDocument/2006/customXml" ds:itemID="{77525555-811E-4133-80B7-7D2B3B8BF3C1}">
   <ds:schemaRefs>
     <ds:schemaRef ds:uri="http://schemas.openxmlformats.org/officeDocument/2006/bibliography"/>
   </ds:schemaRefs>

</xml_diff>